<commit_message>
Salvando progresso parte 1
</commit_message>
<xml_diff>
--- a/Transcrição do curso de htmlcss.docx
+++ b/Transcrição do curso de htmlcss.docx
@@ -19204,6 +19204,1193 @@
           <w:szCs w:val="27"/>
         </w:rPr>
       </w:pPr>
+    </w:p>
+    <w:p>
+      <w:r>
+        <w:lastRenderedPageBreak/>
+        <w:t>Cabeçalho</w:t>
+      </w:r>
+    </w:p>
+    <w:p>
+      <w:pPr>
+        <w:pStyle w:val="NormalWeb"/>
+        <w:shd w:val="clear" w:color="auto" w:fill="FFFFFF"/>
+        <w:spacing w:before="0" w:beforeAutospacing="0" w:after="0" w:afterAutospacing="0"/>
+        <w:rPr>
+          <w:color w:val="3D464D"/>
+          <w:sz w:val="27"/>
+          <w:szCs w:val="27"/>
+        </w:rPr>
+      </w:pPr>
+      <w:r>
+        <w:rPr>
+          <w:color w:val="3D464D"/>
+          <w:sz w:val="27"/>
+          <w:szCs w:val="27"/>
+        </w:rPr>
+        <w:t>[</w:t>
+      </w:r>
+      <w:proofErr w:type="gramStart"/>
+      <w:r>
+        <w:rPr>
+          <w:color w:val="3D464D"/>
+          <w:sz w:val="27"/>
+          <w:szCs w:val="27"/>
+        </w:rPr>
+        <w:t>00:00</w:t>
+      </w:r>
+      <w:proofErr w:type="gramEnd"/>
+      <w:r>
+        <w:rPr>
+          <w:color w:val="3D464D"/>
+          <w:sz w:val="27"/>
+          <w:szCs w:val="27"/>
+        </w:rPr>
+        <w:t>] O que queremos agora é criar o cabeçalho da nossa página, onde estarão o nome da nossa barbearia e as informações mais importantes do nosso site.</w:t>
+      </w:r>
+    </w:p>
+    <w:p>
+      <w:pPr>
+        <w:pStyle w:val="NormalWeb"/>
+        <w:shd w:val="clear" w:color="auto" w:fill="FFFFFF"/>
+        <w:spacing w:before="360" w:beforeAutospacing="0" w:after="360" w:afterAutospacing="0"/>
+        <w:rPr>
+          <w:color w:val="3D464D"/>
+          <w:sz w:val="27"/>
+          <w:szCs w:val="27"/>
+        </w:rPr>
+      </w:pPr>
+      <w:r>
+        <w:rPr>
+          <w:color w:val="3D464D"/>
+          <w:sz w:val="27"/>
+          <w:szCs w:val="27"/>
+        </w:rPr>
+        <w:t>[</w:t>
+      </w:r>
+      <w:proofErr w:type="gramStart"/>
+      <w:r>
+        <w:rPr>
+          <w:color w:val="3D464D"/>
+          <w:sz w:val="27"/>
+          <w:szCs w:val="27"/>
+        </w:rPr>
+        <w:t>00:09</w:t>
+      </w:r>
+      <w:proofErr w:type="gramEnd"/>
+      <w:r>
+        <w:rPr>
+          <w:color w:val="3D464D"/>
+          <w:sz w:val="27"/>
+          <w:szCs w:val="27"/>
+        </w:rPr>
+        <w:t xml:space="preserve">] Para isso, no nosso HTML, antes da primeira imagem, dentro do </w:t>
+      </w:r>
+      <w:proofErr w:type="spellStart"/>
+      <w:r>
+        <w:rPr>
+          <w:color w:val="3D464D"/>
+          <w:sz w:val="27"/>
+          <w:szCs w:val="27"/>
+        </w:rPr>
+        <w:t>body</w:t>
+      </w:r>
+      <w:proofErr w:type="spellEnd"/>
+      <w:r>
+        <w:rPr>
+          <w:color w:val="3D464D"/>
+          <w:sz w:val="27"/>
+          <w:szCs w:val="27"/>
+        </w:rPr>
+        <w:t xml:space="preserve">, vamos criar outra divisão. Essa divisão vai ter um conteúdo. Esse conteúdo vai ser o nome Barbearia </w:t>
+      </w:r>
+      <w:proofErr w:type="spellStart"/>
+      <w:r>
+        <w:rPr>
+          <w:color w:val="3D464D"/>
+          <w:sz w:val="27"/>
+          <w:szCs w:val="27"/>
+        </w:rPr>
+        <w:t>Alura</w:t>
+      </w:r>
+      <w:proofErr w:type="spellEnd"/>
+      <w:r>
+        <w:rPr>
+          <w:color w:val="3D464D"/>
+          <w:sz w:val="27"/>
+          <w:szCs w:val="27"/>
+        </w:rPr>
+        <w:t>.</w:t>
+      </w:r>
+    </w:p>
+    <w:p>
+      <w:pPr>
+        <w:pStyle w:val="NormalWeb"/>
+        <w:shd w:val="clear" w:color="auto" w:fill="FFFFFF"/>
+        <w:spacing w:before="360" w:beforeAutospacing="0" w:after="360" w:afterAutospacing="0"/>
+        <w:rPr>
+          <w:color w:val="3D464D"/>
+          <w:sz w:val="27"/>
+          <w:szCs w:val="27"/>
+        </w:rPr>
+      </w:pPr>
+      <w:r>
+        <w:rPr>
+          <w:color w:val="3D464D"/>
+          <w:sz w:val="27"/>
+          <w:szCs w:val="27"/>
+        </w:rPr>
+        <w:t>[</w:t>
+      </w:r>
+      <w:proofErr w:type="gramStart"/>
+      <w:r>
+        <w:rPr>
+          <w:color w:val="3D464D"/>
+          <w:sz w:val="27"/>
+          <w:szCs w:val="27"/>
+        </w:rPr>
+        <w:t>00:33</w:t>
+      </w:r>
+      <w:proofErr w:type="gramEnd"/>
+      <w:r>
+        <w:rPr>
+          <w:color w:val="3D464D"/>
+          <w:sz w:val="27"/>
+          <w:szCs w:val="27"/>
+        </w:rPr>
+        <w:t xml:space="preserve">] Duas coisas sobre isso: essa divisão é a divisão do cabeçalho. Como isso é uma coisa muito comum em todas as páginas web, na última versão do HTML criaram uma </w:t>
+      </w:r>
+      <w:proofErr w:type="spellStart"/>
+      <w:r>
+        <w:rPr>
+          <w:color w:val="3D464D"/>
+          <w:sz w:val="27"/>
+          <w:szCs w:val="27"/>
+        </w:rPr>
+        <w:t>tag</w:t>
+      </w:r>
+      <w:proofErr w:type="spellEnd"/>
+      <w:r>
+        <w:rPr>
+          <w:color w:val="3D464D"/>
+          <w:sz w:val="27"/>
+          <w:szCs w:val="27"/>
+        </w:rPr>
+        <w:t xml:space="preserve"> específica para o cabeçalho. É uma </w:t>
+      </w:r>
+      <w:proofErr w:type="spellStart"/>
+      <w:r>
+        <w:rPr>
+          <w:color w:val="3D464D"/>
+          <w:sz w:val="27"/>
+          <w:szCs w:val="27"/>
+        </w:rPr>
+        <w:t>tag</w:t>
+      </w:r>
+      <w:proofErr w:type="spellEnd"/>
+      <w:r>
+        <w:rPr>
+          <w:color w:val="3D464D"/>
+          <w:sz w:val="27"/>
+          <w:szCs w:val="27"/>
+        </w:rPr>
+        <w:t xml:space="preserve"> mais semântica que diz para o navegador que aquilo ali é a primeira informação a ser apresentada.</w:t>
+      </w:r>
+    </w:p>
+    <w:p>
+      <w:pPr>
+        <w:pStyle w:val="NormalWeb"/>
+        <w:shd w:val="clear" w:color="auto" w:fill="FFFFFF"/>
+        <w:spacing w:before="360" w:beforeAutospacing="0" w:after="360" w:afterAutospacing="0"/>
+        <w:rPr>
+          <w:color w:val="3D464D"/>
+          <w:sz w:val="27"/>
+          <w:szCs w:val="27"/>
+        </w:rPr>
+      </w:pPr>
+      <w:r>
+        <w:rPr>
+          <w:color w:val="3D464D"/>
+          <w:sz w:val="27"/>
+          <w:szCs w:val="27"/>
+        </w:rPr>
+        <w:t>[</w:t>
+      </w:r>
+      <w:proofErr w:type="gramStart"/>
+      <w:r>
+        <w:rPr>
+          <w:color w:val="3D464D"/>
+          <w:sz w:val="27"/>
+          <w:szCs w:val="27"/>
+        </w:rPr>
+        <w:t>01:01</w:t>
+      </w:r>
+      <w:proofErr w:type="gramEnd"/>
+      <w:r>
+        <w:rPr>
+          <w:color w:val="3D464D"/>
+          <w:sz w:val="27"/>
+          <w:szCs w:val="27"/>
+        </w:rPr>
+        <w:t xml:space="preserve">] Ao invés de div, nós vamos usar a </w:t>
+      </w:r>
+      <w:proofErr w:type="spellStart"/>
+      <w:r>
+        <w:rPr>
+          <w:color w:val="3D464D"/>
+          <w:sz w:val="27"/>
+          <w:szCs w:val="27"/>
+        </w:rPr>
+        <w:t>tag</w:t>
+      </w:r>
+      <w:proofErr w:type="spellEnd"/>
+      <w:r>
+        <w:rPr>
+          <w:color w:val="3D464D"/>
+          <w:sz w:val="27"/>
+          <w:szCs w:val="27"/>
+        </w:rPr>
+        <w:t xml:space="preserve"> header. Ao invés de fechar div, vamos fechar o header.</w:t>
+      </w:r>
+    </w:p>
+    <w:p>
+      <w:pPr>
+        <w:pStyle w:val="NormalWeb"/>
+        <w:shd w:val="clear" w:color="auto" w:fill="FFFFFF"/>
+        <w:spacing w:before="360" w:beforeAutospacing="0" w:after="360" w:afterAutospacing="0"/>
+        <w:rPr>
+          <w:color w:val="3D464D"/>
+          <w:sz w:val="27"/>
+          <w:szCs w:val="27"/>
+        </w:rPr>
+      </w:pPr>
+      <w:r>
+        <w:rPr>
+          <w:color w:val="3D464D"/>
+          <w:sz w:val="27"/>
+          <w:szCs w:val="27"/>
+        </w:rPr>
+        <w:t>[</w:t>
+      </w:r>
+      <w:proofErr w:type="gramStart"/>
+      <w:r>
+        <w:rPr>
+          <w:color w:val="3D464D"/>
+          <w:sz w:val="27"/>
+          <w:szCs w:val="27"/>
+        </w:rPr>
+        <w:t>01:09</w:t>
+      </w:r>
+      <w:proofErr w:type="gramEnd"/>
+      <w:r>
+        <w:rPr>
+          <w:color w:val="3D464D"/>
+          <w:sz w:val="27"/>
+          <w:szCs w:val="27"/>
+        </w:rPr>
+        <w:t xml:space="preserve">] É importante destacar que header é o cabeçalho da página, e fica dentro do conteúdo, e o </w:t>
+      </w:r>
+      <w:proofErr w:type="spellStart"/>
+      <w:r>
+        <w:rPr>
+          <w:color w:val="3D464D"/>
+          <w:sz w:val="27"/>
+          <w:szCs w:val="27"/>
+        </w:rPr>
+        <w:t>head</w:t>
+      </w:r>
+      <w:proofErr w:type="spellEnd"/>
+      <w:r>
+        <w:rPr>
+          <w:color w:val="3D464D"/>
+          <w:sz w:val="27"/>
+          <w:szCs w:val="27"/>
+        </w:rPr>
+        <w:t xml:space="preserve"> é a </w:t>
+      </w:r>
+      <w:proofErr w:type="spellStart"/>
+      <w:r>
+        <w:rPr>
+          <w:color w:val="3D464D"/>
+          <w:sz w:val="27"/>
+          <w:szCs w:val="27"/>
+        </w:rPr>
+        <w:t>tag</w:t>
+      </w:r>
+      <w:proofErr w:type="spellEnd"/>
+      <w:r>
+        <w:rPr>
+          <w:color w:val="3D464D"/>
+          <w:sz w:val="27"/>
+          <w:szCs w:val="27"/>
+        </w:rPr>
+        <w:t xml:space="preserve"> padrão do HTML que serve para passarmos a informação para o navegador. Não vamos confundir as duas coisas.</w:t>
+      </w:r>
+    </w:p>
+    <w:p>
+      <w:pPr>
+        <w:pStyle w:val="NormalWeb"/>
+        <w:shd w:val="clear" w:color="auto" w:fill="FFFFFF"/>
+        <w:spacing w:before="360" w:beforeAutospacing="0" w:after="360" w:afterAutospacing="0"/>
+        <w:rPr>
+          <w:color w:val="3D464D"/>
+          <w:sz w:val="27"/>
+          <w:szCs w:val="27"/>
+        </w:rPr>
+      </w:pPr>
+      <w:r>
+        <w:rPr>
+          <w:color w:val="3D464D"/>
+          <w:sz w:val="27"/>
+          <w:szCs w:val="27"/>
+        </w:rPr>
+        <w:t>[</w:t>
+      </w:r>
+      <w:proofErr w:type="gramStart"/>
+      <w:r>
+        <w:rPr>
+          <w:color w:val="3D464D"/>
+          <w:sz w:val="27"/>
+          <w:szCs w:val="27"/>
+        </w:rPr>
+        <w:t>01:26</w:t>
+      </w:r>
+      <w:proofErr w:type="gramEnd"/>
+      <w:r>
+        <w:rPr>
+          <w:color w:val="3D464D"/>
+          <w:sz w:val="27"/>
+          <w:szCs w:val="27"/>
+        </w:rPr>
+        <w:t>] A segunda coisa sobre o cabeçalho é que queremos que o nome da nossa barbearia seja a coisa de mais destaque. Vamos entender como isso funciona no navegador.</w:t>
+      </w:r>
+    </w:p>
+    <w:p>
+      <w:pPr>
+        <w:pStyle w:val="NormalWeb"/>
+        <w:shd w:val="clear" w:color="auto" w:fill="FFFFFF"/>
+        <w:spacing w:before="360" w:beforeAutospacing="0" w:after="360" w:afterAutospacing="0"/>
+        <w:rPr>
+          <w:color w:val="3D464D"/>
+          <w:sz w:val="27"/>
+          <w:szCs w:val="27"/>
+        </w:rPr>
+      </w:pPr>
+      <w:r>
+        <w:rPr>
+          <w:color w:val="3D464D"/>
+          <w:sz w:val="27"/>
+          <w:szCs w:val="27"/>
+        </w:rPr>
+        <w:t>[</w:t>
+      </w:r>
+      <w:proofErr w:type="gramStart"/>
+      <w:r>
+        <w:rPr>
+          <w:color w:val="3D464D"/>
+          <w:sz w:val="27"/>
+          <w:szCs w:val="27"/>
+        </w:rPr>
+        <w:t>01:37</w:t>
+      </w:r>
+      <w:proofErr w:type="gramEnd"/>
+      <w:r>
+        <w:rPr>
+          <w:color w:val="3D464D"/>
+          <w:sz w:val="27"/>
+          <w:szCs w:val="27"/>
+        </w:rPr>
+        <w:t>] Salvando e recarregando a página, teremos o nome como a primeira coisa a ser lida pelo usuário. Se pensarmos em qualquer matéria de jornal ou texto, a primeira coisa que lemos é o que está no canto superior esquerdo. Ou seja, este título é o conteúdo principal da nossa página.</w:t>
+      </w:r>
+    </w:p>
+    <w:p>
+      <w:pPr>
+        <w:pStyle w:val="NormalWeb"/>
+        <w:shd w:val="clear" w:color="auto" w:fill="FFFFFF"/>
+        <w:spacing w:before="360" w:beforeAutospacing="0" w:after="360" w:afterAutospacing="0"/>
+        <w:rPr>
+          <w:color w:val="3D464D"/>
+          <w:sz w:val="27"/>
+          <w:szCs w:val="27"/>
+        </w:rPr>
+      </w:pPr>
+      <w:r>
+        <w:rPr>
+          <w:color w:val="3D464D"/>
+          <w:sz w:val="27"/>
+          <w:szCs w:val="27"/>
+        </w:rPr>
+        <w:t>[</w:t>
+      </w:r>
+      <w:proofErr w:type="gramStart"/>
+      <w:r>
+        <w:rPr>
+          <w:color w:val="3D464D"/>
+          <w:sz w:val="27"/>
+          <w:szCs w:val="27"/>
+        </w:rPr>
+        <w:t>02:02</w:t>
+      </w:r>
+      <w:proofErr w:type="gramEnd"/>
+      <w:r>
+        <w:rPr>
+          <w:color w:val="3D464D"/>
+          <w:sz w:val="27"/>
+          <w:szCs w:val="27"/>
+        </w:rPr>
+        <w:t xml:space="preserve">] Sempre que temos o conteúdo principal da página, o título principal, usamos a </w:t>
+      </w:r>
+      <w:proofErr w:type="spellStart"/>
+      <w:r>
+        <w:rPr>
+          <w:color w:val="3D464D"/>
+          <w:sz w:val="27"/>
+          <w:szCs w:val="27"/>
+        </w:rPr>
+        <w:t>tag</w:t>
+      </w:r>
+      <w:proofErr w:type="spellEnd"/>
+      <w:r>
+        <w:rPr>
+          <w:color w:val="3D464D"/>
+          <w:sz w:val="27"/>
+          <w:szCs w:val="27"/>
+        </w:rPr>
+        <w:t xml:space="preserve"> h1. Só que no nosso conteúdo usamos a </w:t>
+      </w:r>
+      <w:proofErr w:type="spellStart"/>
+      <w:r>
+        <w:rPr>
+          <w:color w:val="3D464D"/>
+          <w:sz w:val="27"/>
+          <w:szCs w:val="27"/>
+        </w:rPr>
+        <w:t>tag</w:t>
+      </w:r>
+      <w:proofErr w:type="spellEnd"/>
+      <w:r>
+        <w:rPr>
+          <w:color w:val="3D464D"/>
+          <w:sz w:val="27"/>
+          <w:szCs w:val="27"/>
+        </w:rPr>
+        <w:t xml:space="preserve"> h1 para o título Sobre a Barbearia </w:t>
+      </w:r>
+      <w:proofErr w:type="spellStart"/>
+      <w:r>
+        <w:rPr>
+          <w:color w:val="3D464D"/>
+          <w:sz w:val="27"/>
+          <w:szCs w:val="27"/>
+        </w:rPr>
+        <w:t>Alura</w:t>
+      </w:r>
+      <w:proofErr w:type="spellEnd"/>
+      <w:r>
+        <w:rPr>
+          <w:color w:val="3D464D"/>
+          <w:sz w:val="27"/>
+          <w:szCs w:val="27"/>
+        </w:rPr>
+        <w:t>. Vamos trocar.</w:t>
+      </w:r>
+    </w:p>
+    <w:p>
+      <w:pPr>
+        <w:pStyle w:val="NormalWeb"/>
+        <w:shd w:val="clear" w:color="auto" w:fill="FFFFFF"/>
+        <w:spacing w:before="360" w:beforeAutospacing="0" w:after="360" w:afterAutospacing="0"/>
+        <w:rPr>
+          <w:color w:val="3D464D"/>
+          <w:sz w:val="27"/>
+          <w:szCs w:val="27"/>
+        </w:rPr>
+      </w:pPr>
+      <w:r>
+        <w:rPr>
+          <w:color w:val="3D464D"/>
+          <w:sz w:val="27"/>
+          <w:szCs w:val="27"/>
+        </w:rPr>
+        <w:t>[</w:t>
+      </w:r>
+      <w:proofErr w:type="gramStart"/>
+      <w:r>
+        <w:rPr>
+          <w:color w:val="3D464D"/>
+          <w:sz w:val="27"/>
+          <w:szCs w:val="27"/>
+        </w:rPr>
+        <w:t>02:17</w:t>
+      </w:r>
+      <w:proofErr w:type="gramEnd"/>
+      <w:r>
+        <w:rPr>
+          <w:color w:val="3D464D"/>
+          <w:sz w:val="27"/>
+          <w:szCs w:val="27"/>
+        </w:rPr>
+        <w:t xml:space="preserve">] Sobre a Barbearia </w:t>
+      </w:r>
+      <w:proofErr w:type="spellStart"/>
+      <w:r>
+        <w:rPr>
+          <w:color w:val="3D464D"/>
+          <w:sz w:val="27"/>
+          <w:szCs w:val="27"/>
+        </w:rPr>
+        <w:t>Alura</w:t>
+      </w:r>
+      <w:proofErr w:type="spellEnd"/>
+      <w:r>
+        <w:rPr>
+          <w:color w:val="3D464D"/>
+          <w:sz w:val="27"/>
+          <w:szCs w:val="27"/>
+        </w:rPr>
+        <w:t xml:space="preserve"> passa a ter a </w:t>
+      </w:r>
+      <w:proofErr w:type="spellStart"/>
+      <w:r>
+        <w:rPr>
+          <w:color w:val="3D464D"/>
+          <w:sz w:val="27"/>
+          <w:szCs w:val="27"/>
+        </w:rPr>
+        <w:t>tag</w:t>
+      </w:r>
+      <w:proofErr w:type="spellEnd"/>
+      <w:r>
+        <w:rPr>
+          <w:color w:val="3D464D"/>
+          <w:sz w:val="27"/>
+          <w:szCs w:val="27"/>
+        </w:rPr>
+        <w:t xml:space="preserve"> h2, o Benefícios passa a ter a </w:t>
+      </w:r>
+      <w:proofErr w:type="spellStart"/>
+      <w:r>
+        <w:rPr>
+          <w:color w:val="3D464D"/>
+          <w:sz w:val="27"/>
+          <w:szCs w:val="27"/>
+        </w:rPr>
+        <w:t>tag</w:t>
+      </w:r>
+      <w:proofErr w:type="spellEnd"/>
+      <w:r>
+        <w:rPr>
+          <w:color w:val="3D464D"/>
+          <w:sz w:val="27"/>
+          <w:szCs w:val="27"/>
+        </w:rPr>
+        <w:t xml:space="preserve"> h3, e o nosso principal título, nossa informação principal, passa a ter a </w:t>
+      </w:r>
+      <w:proofErr w:type="spellStart"/>
+      <w:r>
+        <w:rPr>
+          <w:color w:val="3D464D"/>
+          <w:sz w:val="27"/>
+          <w:szCs w:val="27"/>
+        </w:rPr>
+        <w:t>tag</w:t>
+      </w:r>
+      <w:proofErr w:type="spellEnd"/>
+      <w:r>
+        <w:rPr>
+          <w:color w:val="3D464D"/>
+          <w:sz w:val="27"/>
+          <w:szCs w:val="27"/>
+        </w:rPr>
+        <w:t xml:space="preserve"> h1.</w:t>
+      </w:r>
+    </w:p>
+    <w:p>
+      <w:pPr>
+        <w:pStyle w:val="NormalWeb"/>
+        <w:shd w:val="clear" w:color="auto" w:fill="FFFFFF"/>
+        <w:spacing w:before="360" w:beforeAutospacing="0" w:after="360" w:afterAutospacing="0"/>
+        <w:rPr>
+          <w:color w:val="3D464D"/>
+          <w:sz w:val="27"/>
+          <w:szCs w:val="27"/>
+        </w:rPr>
+      </w:pPr>
+      <w:r>
+        <w:rPr>
+          <w:color w:val="3D464D"/>
+          <w:sz w:val="27"/>
+          <w:szCs w:val="27"/>
+        </w:rPr>
+        <w:t>[</w:t>
+      </w:r>
+      <w:proofErr w:type="gramStart"/>
+      <w:r>
+        <w:rPr>
+          <w:color w:val="3D464D"/>
+          <w:sz w:val="27"/>
+          <w:szCs w:val="27"/>
+        </w:rPr>
+        <w:t>02:40</w:t>
+      </w:r>
+      <w:proofErr w:type="gramEnd"/>
+      <w:r>
+        <w:rPr>
+          <w:color w:val="3D464D"/>
+          <w:sz w:val="27"/>
+          <w:szCs w:val="27"/>
+        </w:rPr>
+        <w:t xml:space="preserve">] Se recarregarmos e voltarmos ao nosso site, veremos que ficou uma bagunça. Por quê? Usamos a </w:t>
+      </w:r>
+      <w:proofErr w:type="spellStart"/>
+      <w:r>
+        <w:rPr>
+          <w:color w:val="3D464D"/>
+          <w:sz w:val="27"/>
+          <w:szCs w:val="27"/>
+        </w:rPr>
+        <w:t>tag</w:t>
+      </w:r>
+      <w:proofErr w:type="spellEnd"/>
+      <w:r>
+        <w:rPr>
+          <w:color w:val="3D464D"/>
+          <w:sz w:val="27"/>
+          <w:szCs w:val="27"/>
+        </w:rPr>
+        <w:t xml:space="preserve"> h2 para marcar nosso CSS, usamos a </w:t>
+      </w:r>
+      <w:proofErr w:type="spellStart"/>
+      <w:r>
+        <w:rPr>
+          <w:color w:val="3D464D"/>
+          <w:sz w:val="27"/>
+          <w:szCs w:val="27"/>
+        </w:rPr>
+        <w:t>tag</w:t>
+      </w:r>
+      <w:proofErr w:type="spellEnd"/>
+      <w:r>
+        <w:rPr>
+          <w:color w:val="3D464D"/>
+          <w:sz w:val="27"/>
+          <w:szCs w:val="27"/>
+        </w:rPr>
+        <w:t xml:space="preserve"> h1 </w:t>
+      </w:r>
+      <w:r>
+        <w:rPr>
+          <w:color w:val="3D464D"/>
+          <w:sz w:val="27"/>
+          <w:szCs w:val="27"/>
+        </w:rPr>
+        <w:lastRenderedPageBreak/>
+        <w:t>para marcar o CSS, e no cabeçalho ganhamos aquele estilo que tínhamos criado sem precisar.</w:t>
+      </w:r>
+    </w:p>
+    <w:p>
+      <w:pPr>
+        <w:pStyle w:val="NormalWeb"/>
+        <w:shd w:val="clear" w:color="auto" w:fill="FFFFFF"/>
+        <w:spacing w:before="360" w:beforeAutospacing="0" w:after="360" w:afterAutospacing="0"/>
+        <w:rPr>
+          <w:color w:val="3D464D"/>
+          <w:sz w:val="27"/>
+          <w:szCs w:val="27"/>
+        </w:rPr>
+      </w:pPr>
+      <w:r>
+        <w:rPr>
+          <w:color w:val="3D464D"/>
+          <w:sz w:val="27"/>
+          <w:szCs w:val="27"/>
+        </w:rPr>
+        <w:t>[</w:t>
+      </w:r>
+      <w:proofErr w:type="gramStart"/>
+      <w:r>
+        <w:rPr>
+          <w:color w:val="3D464D"/>
+          <w:sz w:val="27"/>
+          <w:szCs w:val="27"/>
+        </w:rPr>
+        <w:t>03:04</w:t>
+      </w:r>
+      <w:proofErr w:type="gramEnd"/>
+      <w:r>
+        <w:rPr>
+          <w:color w:val="3D464D"/>
+          <w:sz w:val="27"/>
+          <w:szCs w:val="27"/>
+        </w:rPr>
+        <w:t xml:space="preserve">] Essa é a maior dificuldade quando criamos estilos usando </w:t>
+      </w:r>
+      <w:proofErr w:type="spellStart"/>
+      <w:r>
+        <w:rPr>
+          <w:color w:val="3D464D"/>
+          <w:sz w:val="27"/>
+          <w:szCs w:val="27"/>
+        </w:rPr>
+        <w:t>tags</w:t>
+      </w:r>
+      <w:proofErr w:type="spellEnd"/>
+      <w:r>
+        <w:rPr>
+          <w:color w:val="3D464D"/>
+          <w:sz w:val="27"/>
+          <w:szCs w:val="27"/>
+        </w:rPr>
+        <w:t>. Por isso é sempre recomendado usarmos classe para tudo.</w:t>
+      </w:r>
+    </w:p>
+    <w:p>
+      <w:pPr>
+        <w:pStyle w:val="NormalWeb"/>
+        <w:shd w:val="clear" w:color="auto" w:fill="FFFFFF"/>
+        <w:spacing w:before="360" w:beforeAutospacing="0" w:after="360" w:afterAutospacing="0"/>
+        <w:rPr>
+          <w:color w:val="3D464D"/>
+          <w:sz w:val="27"/>
+          <w:szCs w:val="27"/>
+        </w:rPr>
+      </w:pPr>
+      <w:r>
+        <w:rPr>
+          <w:color w:val="3D464D"/>
+          <w:sz w:val="27"/>
+          <w:szCs w:val="27"/>
+        </w:rPr>
+        <w:t>[</w:t>
+      </w:r>
+      <w:proofErr w:type="gramStart"/>
+      <w:r>
+        <w:rPr>
+          <w:color w:val="3D464D"/>
+          <w:sz w:val="27"/>
+          <w:szCs w:val="27"/>
+        </w:rPr>
+        <w:t>03:14</w:t>
+      </w:r>
+      <w:proofErr w:type="gramEnd"/>
+      <w:r>
+        <w:rPr>
+          <w:color w:val="3D464D"/>
+          <w:sz w:val="27"/>
+          <w:szCs w:val="27"/>
+        </w:rPr>
+        <w:t xml:space="preserve">] Vamos então modificar o conteúdo que já temos para que os estilos que criamos fiquem em </w:t>
+      </w:r>
+      <w:proofErr w:type="spellStart"/>
+      <w:r>
+        <w:rPr>
+          <w:color w:val="3D464D"/>
+          <w:sz w:val="27"/>
+          <w:szCs w:val="27"/>
+        </w:rPr>
+        <w:t>tags</w:t>
+      </w:r>
+      <w:proofErr w:type="spellEnd"/>
+      <w:r>
+        <w:rPr>
+          <w:color w:val="3D464D"/>
+          <w:sz w:val="27"/>
+          <w:szCs w:val="27"/>
+        </w:rPr>
+        <w:t>.</w:t>
+      </w:r>
+    </w:p>
+    <w:p>
+      <w:pPr>
+        <w:pStyle w:val="NormalWeb"/>
+        <w:shd w:val="clear" w:color="auto" w:fill="FFFFFF"/>
+        <w:spacing w:before="360" w:beforeAutospacing="0" w:after="360" w:afterAutospacing="0"/>
+        <w:rPr>
+          <w:color w:val="3D464D"/>
+          <w:sz w:val="27"/>
+          <w:szCs w:val="27"/>
+        </w:rPr>
+      </w:pPr>
+      <w:r>
+        <w:rPr>
+          <w:color w:val="3D464D"/>
+          <w:sz w:val="27"/>
+          <w:szCs w:val="27"/>
+        </w:rPr>
+        <w:t>[</w:t>
+      </w:r>
+      <w:proofErr w:type="gramStart"/>
+      <w:r>
+        <w:rPr>
+          <w:color w:val="3D464D"/>
+          <w:sz w:val="27"/>
+          <w:szCs w:val="27"/>
+        </w:rPr>
+        <w:t>03:22</w:t>
+      </w:r>
+      <w:proofErr w:type="gramEnd"/>
+      <w:r>
+        <w:rPr>
+          <w:color w:val="3D464D"/>
+          <w:sz w:val="27"/>
+          <w:szCs w:val="27"/>
+        </w:rPr>
+        <w:t>] A primeira coisa no nosso CSS é que o nosso h1 tinha um alinhamento ao centro. Só que o nosso h2 também tinha a mesma informação. Ou seja, criamos dois estilos para a mesma coisa.</w:t>
+      </w:r>
+    </w:p>
+    <w:p>
+      <w:pPr>
+        <w:pStyle w:val="NormalWeb"/>
+        <w:shd w:val="clear" w:color="auto" w:fill="FFFFFF"/>
+        <w:spacing w:before="360" w:beforeAutospacing="0" w:after="360" w:afterAutospacing="0"/>
+        <w:rPr>
+          <w:color w:val="3D464D"/>
+          <w:sz w:val="27"/>
+          <w:szCs w:val="27"/>
+        </w:rPr>
+      </w:pPr>
+      <w:r>
+        <w:rPr>
+          <w:color w:val="3D464D"/>
+          <w:sz w:val="27"/>
+          <w:szCs w:val="27"/>
+        </w:rPr>
+        <w:t>[</w:t>
+      </w:r>
+      <w:proofErr w:type="gramStart"/>
+      <w:r>
+        <w:rPr>
+          <w:color w:val="3D464D"/>
+          <w:sz w:val="27"/>
+          <w:szCs w:val="27"/>
+        </w:rPr>
+        <w:t>03:39</w:t>
+      </w:r>
+      <w:proofErr w:type="gramEnd"/>
+      <w:r>
+        <w:rPr>
+          <w:color w:val="3D464D"/>
+          <w:sz w:val="27"/>
+          <w:szCs w:val="27"/>
+        </w:rPr>
+        <w:t>] Se viermos no nosso HTML, podemos transformar em uma classe, chamando essa classe de “titulo-centralizado”, copiar isso e botar essa mesma classe para nosso h3 e copiando o nome, indo no CSS, posso apagar a declaração do h2, e onde tenho a declaração para o h1, trocar ela para .titulo-centralizado</w:t>
+      </w:r>
+    </w:p>
+    <w:p>
+      <w:pPr>
+        <w:pStyle w:val="NormalWeb"/>
+        <w:shd w:val="clear" w:color="auto" w:fill="FFFFFF"/>
+        <w:spacing w:before="360" w:beforeAutospacing="0" w:after="360" w:afterAutospacing="0"/>
+        <w:rPr>
+          <w:color w:val="3D464D"/>
+          <w:sz w:val="27"/>
+          <w:szCs w:val="27"/>
+        </w:rPr>
+      </w:pPr>
+      <w:r>
+        <w:rPr>
+          <w:color w:val="3D464D"/>
+          <w:sz w:val="27"/>
+          <w:szCs w:val="27"/>
+        </w:rPr>
+        <w:t>[</w:t>
+      </w:r>
+      <w:proofErr w:type="gramStart"/>
+      <w:r>
+        <w:rPr>
+          <w:color w:val="3D464D"/>
+          <w:sz w:val="27"/>
+          <w:szCs w:val="27"/>
+        </w:rPr>
+        <w:t>04:20</w:t>
+      </w:r>
+      <w:proofErr w:type="gramEnd"/>
+      <w:r>
+        <w:rPr>
+          <w:color w:val="3D464D"/>
+          <w:sz w:val="27"/>
+          <w:szCs w:val="27"/>
+        </w:rPr>
+        <w:t xml:space="preserve">] Com isso, temos essa mesma característica sendo aplicada nos dois elementos. Se salvarmos nosso HTML CSS e recarregarmos no navegador, nosso título Barbearia </w:t>
+      </w:r>
+      <w:proofErr w:type="spellStart"/>
+      <w:r>
+        <w:rPr>
+          <w:color w:val="3D464D"/>
+          <w:sz w:val="27"/>
+          <w:szCs w:val="27"/>
+        </w:rPr>
+        <w:t>Alura</w:t>
+      </w:r>
+      <w:proofErr w:type="spellEnd"/>
+      <w:r>
+        <w:rPr>
+          <w:color w:val="3D464D"/>
+          <w:sz w:val="27"/>
+          <w:szCs w:val="27"/>
+        </w:rPr>
+        <w:t xml:space="preserve"> já está posicionado à esquerda, nosso título Sobre a Barbearia </w:t>
+      </w:r>
+      <w:proofErr w:type="spellStart"/>
+      <w:r>
+        <w:rPr>
+          <w:color w:val="3D464D"/>
+          <w:sz w:val="27"/>
+          <w:szCs w:val="27"/>
+        </w:rPr>
+        <w:t>Alura</w:t>
+      </w:r>
+      <w:proofErr w:type="spellEnd"/>
+      <w:r>
+        <w:rPr>
+          <w:color w:val="3D464D"/>
+          <w:sz w:val="27"/>
+          <w:szCs w:val="27"/>
+        </w:rPr>
+        <w:t>, que agora é o h2 está posicionado ao centro, e nossos Benefícios também estão centralizados.</w:t>
+      </w:r>
+    </w:p>
+    <w:p>
+      <w:pPr>
+        <w:pStyle w:val="NormalWeb"/>
+        <w:shd w:val="clear" w:color="auto" w:fill="FFFFFF"/>
+        <w:spacing w:before="360" w:beforeAutospacing="0" w:after="360" w:afterAutospacing="0"/>
+        <w:rPr>
+          <w:color w:val="3D464D"/>
+          <w:sz w:val="27"/>
+          <w:szCs w:val="27"/>
+        </w:rPr>
+      </w:pPr>
+      <w:r>
+        <w:rPr>
+          <w:color w:val="3D464D"/>
+          <w:sz w:val="27"/>
+          <w:szCs w:val="27"/>
+        </w:rPr>
+        <w:t>[</w:t>
+      </w:r>
+      <w:proofErr w:type="gramStart"/>
+      <w:r>
+        <w:rPr>
+          <w:color w:val="3D464D"/>
+          <w:sz w:val="27"/>
+          <w:szCs w:val="27"/>
+        </w:rPr>
+        <w:t>04:48</w:t>
+      </w:r>
+      <w:proofErr w:type="gramEnd"/>
+      <w:r>
+        <w:rPr>
+          <w:color w:val="3D464D"/>
+          <w:sz w:val="27"/>
+          <w:szCs w:val="27"/>
+        </w:rPr>
+        <w:t>] Por fim, só para termos mais uma perspectiva visual e mexermos um pouco mais nos espaçamentos, vamos dar um espaço interno no nosso título principal para a esquerda. Ou seja, criaremos um espaçamento de 20px.</w:t>
+      </w:r>
+    </w:p>
+    <w:p>
+      <w:pPr>
+        <w:pStyle w:val="NormalWeb"/>
+        <w:shd w:val="clear" w:color="auto" w:fill="FFFFFF"/>
+        <w:spacing w:before="360" w:beforeAutospacing="0" w:after="360" w:afterAutospacing="0"/>
+        <w:rPr>
+          <w:color w:val="3D464D"/>
+          <w:sz w:val="27"/>
+          <w:szCs w:val="27"/>
+        </w:rPr>
+      </w:pPr>
+      <w:r>
+        <w:rPr>
+          <w:color w:val="3D464D"/>
+          <w:sz w:val="27"/>
+          <w:szCs w:val="27"/>
+        </w:rPr>
+        <w:t>[</w:t>
+      </w:r>
+      <w:proofErr w:type="gramStart"/>
+      <w:r>
+        <w:rPr>
+          <w:color w:val="3D464D"/>
+          <w:sz w:val="27"/>
+          <w:szCs w:val="27"/>
+        </w:rPr>
+        <w:t>05:09</w:t>
+      </w:r>
+      <w:proofErr w:type="gramEnd"/>
+      <w:r>
+        <w:rPr>
+          <w:color w:val="3D464D"/>
+          <w:sz w:val="27"/>
+          <w:szCs w:val="27"/>
+        </w:rPr>
+        <w:t xml:space="preserve">] No nosso HTML, vamos dar uma classe para ele, chamando de </w:t>
+      </w:r>
+      <w:proofErr w:type="spellStart"/>
+      <w:r>
+        <w:rPr>
+          <w:color w:val="3D464D"/>
+          <w:sz w:val="27"/>
+          <w:szCs w:val="27"/>
+        </w:rPr>
+        <w:t>titulo-principal</w:t>
+      </w:r>
+      <w:proofErr w:type="spellEnd"/>
+      <w:r>
+        <w:rPr>
+          <w:color w:val="3D464D"/>
+          <w:sz w:val="27"/>
+          <w:szCs w:val="27"/>
+        </w:rPr>
+        <w:t xml:space="preserve">. Vamos copiar isso, salvar a página, no nosso CSS </w:t>
+      </w:r>
+      <w:proofErr w:type="gramStart"/>
+      <w:r>
+        <w:rPr>
+          <w:color w:val="3D464D"/>
+          <w:sz w:val="27"/>
+          <w:szCs w:val="27"/>
+        </w:rPr>
+        <w:t>vamos criar</w:t>
+      </w:r>
+      <w:proofErr w:type="gramEnd"/>
+      <w:r>
+        <w:rPr>
+          <w:color w:val="3D464D"/>
+          <w:sz w:val="27"/>
+          <w:szCs w:val="27"/>
+        </w:rPr>
+        <w:t xml:space="preserve"> a classe </w:t>
+      </w:r>
+      <w:proofErr w:type="spellStart"/>
+      <w:r>
+        <w:rPr>
+          <w:color w:val="3D464D"/>
+          <w:sz w:val="27"/>
+          <w:szCs w:val="27"/>
+        </w:rPr>
+        <w:t>titulo-principal</w:t>
+      </w:r>
+      <w:proofErr w:type="spellEnd"/>
+      <w:r>
+        <w:rPr>
+          <w:color w:val="3D464D"/>
+          <w:sz w:val="27"/>
+          <w:szCs w:val="27"/>
+        </w:rPr>
+        <w:t xml:space="preserve">, que vai ter um espaçamento interno para a esquerda de 20px: </w:t>
+      </w:r>
+      <w:proofErr w:type="spellStart"/>
+      <w:r>
+        <w:rPr>
+          <w:color w:val="3D464D"/>
+          <w:sz w:val="27"/>
+          <w:szCs w:val="27"/>
+        </w:rPr>
+        <w:t>padding-left</w:t>
+      </w:r>
+      <w:proofErr w:type="spellEnd"/>
+      <w:r>
+        <w:rPr>
+          <w:color w:val="3D464D"/>
+          <w:sz w:val="27"/>
+          <w:szCs w:val="27"/>
+        </w:rPr>
+        <w:t>: 20px</w:t>
+      </w:r>
+    </w:p>
+    <w:p>
+      <w:pPr>
+        <w:pStyle w:val="NormalWeb"/>
+        <w:shd w:val="clear" w:color="auto" w:fill="FFFFFF"/>
+        <w:spacing w:before="360" w:beforeAutospacing="0" w:after="360" w:afterAutospacing="0"/>
+        <w:rPr>
+          <w:color w:val="3D464D"/>
+          <w:sz w:val="27"/>
+          <w:szCs w:val="27"/>
+        </w:rPr>
+      </w:pPr>
+      <w:r>
+        <w:rPr>
+          <w:color w:val="3D464D"/>
+          <w:sz w:val="27"/>
+          <w:szCs w:val="27"/>
+        </w:rPr>
+        <w:t>[</w:t>
+      </w:r>
+      <w:proofErr w:type="gramStart"/>
+      <w:r>
+        <w:rPr>
+          <w:color w:val="3D464D"/>
+          <w:sz w:val="27"/>
+          <w:szCs w:val="27"/>
+        </w:rPr>
+        <w:t>05:38</w:t>
+      </w:r>
+      <w:proofErr w:type="gramEnd"/>
+      <w:r>
+        <w:rPr>
+          <w:color w:val="3D464D"/>
+          <w:sz w:val="27"/>
+          <w:szCs w:val="27"/>
+        </w:rPr>
+        <w:t>] Salvando esse conteúdo, voltando para o navegador e recarregando a página temos esse respiro do nosso título para nossa página.</w:t>
+      </w:r>
+    </w:p>
+    <w:p>
+      <w:pPr>
+        <w:pStyle w:val="NormalWeb"/>
+        <w:shd w:val="clear" w:color="auto" w:fill="FFFFFF"/>
+        <w:spacing w:before="360" w:beforeAutospacing="0" w:after="360" w:afterAutospacing="0"/>
+        <w:rPr>
+          <w:color w:val="3D464D"/>
+          <w:sz w:val="27"/>
+          <w:szCs w:val="27"/>
+        </w:rPr>
+      </w:pPr>
+      <w:r>
+        <w:rPr>
+          <w:color w:val="3D464D"/>
+          <w:sz w:val="27"/>
+          <w:szCs w:val="27"/>
+        </w:rPr>
+        <w:t>[</w:t>
+      </w:r>
+      <w:proofErr w:type="gramStart"/>
+      <w:r>
+        <w:rPr>
+          <w:color w:val="3D464D"/>
+          <w:sz w:val="27"/>
+          <w:szCs w:val="27"/>
+        </w:rPr>
+        <w:t>05:50</w:t>
+      </w:r>
+      <w:proofErr w:type="gramEnd"/>
+      <w:r>
+        <w:rPr>
+          <w:color w:val="3D464D"/>
+          <w:sz w:val="27"/>
+          <w:szCs w:val="27"/>
+        </w:rPr>
+        <w:t xml:space="preserve">] Com isso, marcamos e criamos todo o conteúdo necessário para a primeira página da Barbearia </w:t>
+      </w:r>
+      <w:proofErr w:type="spellStart"/>
+      <w:r>
+        <w:rPr>
+          <w:color w:val="3D464D"/>
+          <w:sz w:val="27"/>
+          <w:szCs w:val="27"/>
+        </w:rPr>
+        <w:t>Alura</w:t>
+      </w:r>
+      <w:proofErr w:type="spellEnd"/>
+      <w:r>
+        <w:rPr>
+          <w:color w:val="3D464D"/>
+          <w:sz w:val="27"/>
+          <w:szCs w:val="27"/>
+        </w:rPr>
+        <w:t>.</w:t>
+      </w:r>
     </w:p>
     <w:p/>
     <w:sectPr>

</xml_diff>